<commit_message>
update a few filee
</commit_message>
<xml_diff>
--- a/linux/fastdfs.docx
+++ b/linux/fastdfs.docx
@@ -487,6 +487,37 @@
         </w:rPr>
         <w:t>下载libfastcommon_v1.01.tar.gz</w:t>
       </w:r>
+      <w:r>
+        <w:rPr>
+          <w:rFonts w:hint="default"/>
+        </w:rPr>
+        <w:t>这个包有问题</w:t>
+      </w:r>
+    </w:p>
+    <w:p>
+      <w:pPr>
+        <w:rPr>
+          <w:rFonts w:hint="default"/>
+        </w:rPr>
+      </w:pPr>
+      <w:r>
+        <w:rPr>
+          <w:rFonts w:hint="default"/>
+        </w:rPr>
+        <w:t>去github下载</w:t>
+      </w:r>
+      <w:r>
+        <w:rPr>
+          <w:rFonts w:hint="default"/>
+        </w:rPr>
+        <w:t>libfastcommon-master.zip</w:t>
+      </w:r>
+      <w:r>
+        <w:rPr>
+          <w:rFonts w:hint="default"/>
+        </w:rPr>
+        <w:t xml:space="preserve"> 进行安装</w:t>
+      </w:r>
     </w:p>
     <w:p>
       <w:r>
@@ -857,6 +888,26 @@
     </w:p>
     <w:p>
       <w:pPr>
+        <w:pStyle w:val="4"/>
+        <w:rPr>
+          <w:rFonts w:hint="default"/>
+        </w:rPr>
+      </w:pPr>
+      <w:r>
+        <w:rPr>
+          <w:rFonts w:hint="default"/>
+        </w:rPr>
+        <w:t>1.3.</w:t>
+      </w:r>
+      <w:r>
+        <w:rPr>
+          <w:rFonts w:hint="default"/>
+        </w:rPr>
+        <w:t>1安装</w:t>
+      </w:r>
+    </w:p>
+    <w:p>
+      <w:pPr>
         <w:rPr>
           <w:rFonts w:hint="default"/>
         </w:rPr>
@@ -1032,32 +1083,20 @@
         <w:rPr>
           <w:rFonts w:hint="default"/>
         </w:rPr>
-        <w:t>说是换从github上libfastcommon-master.zip，重新安装一下</w:t>
-      </w:r>
-      <w:r>
-        <w:rPr>
-          <w:rFonts w:hint="default"/>
-        </w:rPr>
-        <w:t>libfastcommon-master.zip</w:t>
-      </w:r>
-    </w:p>
-    <w:p>
-      <w:pPr>
-        <w:rPr>
-          <w:rFonts w:hint="default"/>
-        </w:rPr>
-      </w:pPr>
-      <w:r>
-        <w:rPr>
-          <w:rFonts w:hint="default"/>
-        </w:rPr>
-        <w:t>接着继续安装</w:t>
-      </w:r>
-      <w:r>
-        <w:rPr>
-          <w:rFonts w:hint="default"/>
-        </w:rPr>
-        <w:t>fastdfs</w:t>
+        <w:t>说是换从github上libfastcommon-master.zip，重新安装一下libfastcommon-master.zip</w:t>
+      </w:r>
+    </w:p>
+    <w:p>
+      <w:pPr>
+        <w:rPr>
+          <w:rFonts w:hint="default"/>
+        </w:rPr>
+      </w:pPr>
+      <w:r>
+        <w:rPr>
+          <w:rFonts w:hint="default"/>
+        </w:rPr>
+        <w:t>接着继续安装fastdfs</w:t>
       </w:r>
     </w:p>
     <w:p>
@@ -1085,8 +1124,6 @@
         </w:rPr>
         <w:t>执行 ./make.sh install</w:t>
       </w:r>
-      <w:bookmarkStart w:id="0" w:name="_GoBack"/>
-      <w:bookmarkEnd w:id="0"/>
     </w:p>
     <w:p>
       <w:pPr>
@@ -1158,6 +1195,71 @@
           <w:rFonts w:hint="default"/>
         </w:rPr>
       </w:pPr>
+      <w:r>
+        <w:rPr>
+          <w:rFonts w:hint="default"/>
+        </w:rPr>
+        <w:t>将conf/下的文件copy到etc/fdfs/下</w:t>
+      </w:r>
+    </w:p>
+    <w:p>
+      <w:r>
+        <w:drawing>
+          <wp:inline distT="0" distB="0" distL="114300" distR="114300">
+            <wp:extent cx="5269865" cy="1818640"/>
+            <wp:effectExtent l="0" t="0" r="13335" b="10160"/>
+            <wp:docPr id="16" name="图片 1"/>
+            <wp:cNvGraphicFramePr>
+              <a:graphicFrameLocks xmlns:a="http://schemas.openxmlformats.org/drawingml/2006/main" noChangeAspect="1"/>
+            </wp:cNvGraphicFramePr>
+            <a:graphic xmlns:a="http://schemas.openxmlformats.org/drawingml/2006/main">
+              <a:graphicData uri="http://schemas.openxmlformats.org/drawingml/2006/picture">
+                <pic:pic xmlns:pic="http://schemas.openxmlformats.org/drawingml/2006/picture">
+                  <pic:nvPicPr>
+                    <pic:cNvPr id="16" name="图片 1"/>
+                    <pic:cNvPicPr>
+                      <a:picLocks noChangeAspect="1"/>
+                    </pic:cNvPicPr>
+                  </pic:nvPicPr>
+                  <pic:blipFill>
+                    <a:blip r:embed="rId19"/>
+                    <a:stretch>
+                      <a:fillRect/>
+                    </a:stretch>
+                  </pic:blipFill>
+                  <pic:spPr>
+                    <a:xfrm>
+                      <a:off x="0" y="0"/>
+                      <a:ext cx="5269865" cy="1818640"/>
+                    </a:xfrm>
+                    <a:prstGeom prst="rect">
+                      <a:avLst/>
+                    </a:prstGeom>
+                    <a:noFill/>
+                    <a:ln w="9525">
+                      <a:noFill/>
+                    </a:ln>
+                  </pic:spPr>
+                </pic:pic>
+              </a:graphicData>
+            </a:graphic>
+          </wp:inline>
+        </w:drawing>
+      </w:r>
+    </w:p>
+    <w:p>
+      <w:pPr>
+        <w:rPr>
+          <w:rFonts w:hint="default"/>
+        </w:rPr>
+      </w:pPr>
+    </w:p>
+    <w:p>
+      <w:pPr>
+        <w:rPr>
+          <w:rFonts w:hint="default"/>
+        </w:rPr>
+      </w:pPr>
     </w:p>
     <w:p>
       <w:pPr>
@@ -1177,7 +1279,19 @@
         <w:rPr>
           <w:rFonts w:hint="default"/>
         </w:rPr>
-        <w:t>1.3.1配置tracker</w:t>
+        <w:t>1.3.</w:t>
+      </w:r>
+      <w:r>
+        <w:rPr>
+          <w:rFonts w:hint="default"/>
+        </w:rPr>
+        <w:t>2</w:t>
+      </w:r>
+      <w:r>
+        <w:rPr>
+          <w:rFonts w:hint="default"/>
+        </w:rPr>
+        <w:t>配置tracker</w:t>
       </w:r>
     </w:p>
     <w:p>
@@ -1194,6 +1308,152 @@
       </w:r>
     </w:p>
     <w:p>
+      <w:r>
+        <w:t>先创建一个用户，也可以不做这步操作</w:t>
+      </w:r>
+    </w:p>
+    <w:p>
+      <w:r>
+        <w:drawing>
+          <wp:inline distT="0" distB="0" distL="114300" distR="114300">
+            <wp:extent cx="5269865" cy="1059180"/>
+            <wp:effectExtent l="0" t="0" r="13335" b="7620"/>
+            <wp:docPr id="17" name="图片 2"/>
+            <wp:cNvGraphicFramePr>
+              <a:graphicFrameLocks xmlns:a="http://schemas.openxmlformats.org/drawingml/2006/main" noChangeAspect="1"/>
+            </wp:cNvGraphicFramePr>
+            <a:graphic xmlns:a="http://schemas.openxmlformats.org/drawingml/2006/main">
+              <a:graphicData uri="http://schemas.openxmlformats.org/drawingml/2006/picture">
+                <pic:pic xmlns:pic="http://schemas.openxmlformats.org/drawingml/2006/picture">
+                  <pic:nvPicPr>
+                    <pic:cNvPr id="17" name="图片 2"/>
+                    <pic:cNvPicPr>
+                      <a:picLocks noChangeAspect="1"/>
+                    </pic:cNvPicPr>
+                  </pic:nvPicPr>
+                  <pic:blipFill>
+                    <a:blip r:embed="rId20"/>
+                    <a:stretch>
+                      <a:fillRect/>
+                    </a:stretch>
+                  </pic:blipFill>
+                  <pic:spPr>
+                    <a:xfrm>
+                      <a:off x="0" y="0"/>
+                      <a:ext cx="5269865" cy="1059180"/>
+                    </a:xfrm>
+                    <a:prstGeom prst="rect">
+                      <a:avLst/>
+                    </a:prstGeom>
+                    <a:noFill/>
+                    <a:ln w="9525">
+                      <a:noFill/>
+                    </a:ln>
+                  </pic:spPr>
+                </pic:pic>
+              </a:graphicData>
+            </a:graphic>
+          </wp:inline>
+        </w:drawing>
+      </w:r>
+    </w:p>
+    <w:p/>
+    <w:p>
+      <w:r>
+        <w:t>Vim /etc/fdfs/tracker.conf</w:t>
+      </w:r>
+    </w:p>
+    <w:p>
+      <w:r>
+        <w:drawing>
+          <wp:inline distT="0" distB="0" distL="114300" distR="114300">
+            <wp:extent cx="5264150" cy="326390"/>
+            <wp:effectExtent l="0" t="0" r="19050" b="3810"/>
+            <wp:docPr id="19" name="图片 4"/>
+            <wp:cNvGraphicFramePr>
+              <a:graphicFrameLocks xmlns:a="http://schemas.openxmlformats.org/drawingml/2006/main" noChangeAspect="1"/>
+            </wp:cNvGraphicFramePr>
+            <a:graphic xmlns:a="http://schemas.openxmlformats.org/drawingml/2006/main">
+              <a:graphicData uri="http://schemas.openxmlformats.org/drawingml/2006/picture">
+                <pic:pic xmlns:pic="http://schemas.openxmlformats.org/drawingml/2006/picture">
+                  <pic:nvPicPr>
+                    <pic:cNvPr id="19" name="图片 4"/>
+                    <pic:cNvPicPr>
+                      <a:picLocks noChangeAspect="1"/>
+                    </pic:cNvPicPr>
+                  </pic:nvPicPr>
+                  <pic:blipFill>
+                    <a:blip r:embed="rId21"/>
+                    <a:stretch>
+                      <a:fillRect/>
+                    </a:stretch>
+                  </pic:blipFill>
+                  <pic:spPr>
+                    <a:xfrm>
+                      <a:off x="0" y="0"/>
+                      <a:ext cx="5264150" cy="326390"/>
+                    </a:xfrm>
+                    <a:prstGeom prst="rect">
+                      <a:avLst/>
+                    </a:prstGeom>
+                    <a:noFill/>
+                    <a:ln w="9525">
+                      <a:noFill/>
+                    </a:ln>
+                  </pic:spPr>
+                </pic:pic>
+              </a:graphicData>
+            </a:graphic>
+          </wp:inline>
+        </w:drawing>
+      </w:r>
+    </w:p>
+    <w:p>
+      <w:r>
+        <w:drawing>
+          <wp:inline distT="0" distB="0" distL="114300" distR="114300">
+            <wp:extent cx="5270500" cy="1160145"/>
+            <wp:effectExtent l="0" t="0" r="12700" b="8255"/>
+            <wp:docPr id="18" name="图片 3"/>
+            <wp:cNvGraphicFramePr>
+              <a:graphicFrameLocks xmlns:a="http://schemas.openxmlformats.org/drawingml/2006/main" noChangeAspect="1"/>
+            </wp:cNvGraphicFramePr>
+            <a:graphic xmlns:a="http://schemas.openxmlformats.org/drawingml/2006/main">
+              <a:graphicData uri="http://schemas.openxmlformats.org/drawingml/2006/picture">
+                <pic:pic xmlns:pic="http://schemas.openxmlformats.org/drawingml/2006/picture">
+                  <pic:nvPicPr>
+                    <pic:cNvPr id="18" name="图片 3"/>
+                    <pic:cNvPicPr>
+                      <a:picLocks noChangeAspect="1"/>
+                    </pic:cNvPicPr>
+                  </pic:nvPicPr>
+                  <pic:blipFill>
+                    <a:blip r:embed="rId22"/>
+                    <a:stretch>
+                      <a:fillRect/>
+                    </a:stretch>
+                  </pic:blipFill>
+                  <pic:spPr>
+                    <a:xfrm>
+                      <a:off x="0" y="0"/>
+                      <a:ext cx="5270500" cy="1160145"/>
+                    </a:xfrm>
+                    <a:prstGeom prst="rect">
+                      <a:avLst/>
+                    </a:prstGeom>
+                    <a:noFill/>
+                    <a:ln w="9525">
+                      <a:noFill/>
+                    </a:ln>
+                  </pic:spPr>
+                </pic:pic>
+              </a:graphicData>
+            </a:graphic>
+          </wp:inline>
+        </w:drawing>
+      </w:r>
+    </w:p>
+    <w:p>
       <w:pPr>
         <w:rPr>
           <w:rFonts w:hint="default"/>
@@ -1211,8 +1471,314 @@
         <w:rPr>
           <w:rFonts w:hint="default"/>
         </w:rPr>
-        <w:t>1.3.2配置storage</w:t>
-      </w:r>
+        <w:t>1.3.</w:t>
+      </w:r>
+      <w:r>
+        <w:rPr>
+          <w:rFonts w:hint="default"/>
+        </w:rPr>
+        <w:t>3</w:t>
+      </w:r>
+      <w:r>
+        <w:rPr>
+          <w:rFonts w:hint="default"/>
+        </w:rPr>
+        <w:t>配置storage</w:t>
+      </w:r>
+    </w:p>
+    <w:p>
+      <w:pPr>
+        <w:rPr>
+          <w:rFonts w:hint="default"/>
+        </w:rPr>
+      </w:pPr>
+    </w:p>
+    <w:p>
+      <w:pPr>
+        <w:rPr>
+          <w:rFonts w:hint="default"/>
+        </w:rPr>
+      </w:pPr>
+      <w:r>
+        <w:rPr>
+          <w:rFonts w:hint="default"/>
+        </w:rPr>
+        <w:t>cd /etc/fdfs/</w:t>
+      </w:r>
+    </w:p>
+    <w:p>
+      <w:pPr>
+        <w:rPr>
+          <w:rFonts w:hint="default"/>
+        </w:rPr>
+      </w:pPr>
+      <w:r>
+        <w:rPr>
+          <w:rFonts w:hint="default"/>
+        </w:rPr>
+        <w:t>Vim storage.conf</w:t>
+      </w:r>
+    </w:p>
+    <w:p>
+      <w:pPr>
+        <w:rPr>
+          <w:rFonts w:hint="default"/>
+        </w:rPr>
+      </w:pPr>
+      <w:r>
+        <w:drawing>
+          <wp:inline distT="0" distB="0" distL="114300" distR="114300">
+            <wp:extent cx="5266055" cy="800735"/>
+            <wp:effectExtent l="0" t="0" r="17145" b="12065"/>
+            <wp:docPr id="23" name="图片 8"/>
+            <wp:cNvGraphicFramePr>
+              <a:graphicFrameLocks xmlns:a="http://schemas.openxmlformats.org/drawingml/2006/main" noChangeAspect="1"/>
+            </wp:cNvGraphicFramePr>
+            <a:graphic xmlns:a="http://schemas.openxmlformats.org/drawingml/2006/main">
+              <a:graphicData uri="http://schemas.openxmlformats.org/drawingml/2006/picture">
+                <pic:pic xmlns:pic="http://schemas.openxmlformats.org/drawingml/2006/picture">
+                  <pic:nvPicPr>
+                    <pic:cNvPr id="23" name="图片 8"/>
+                    <pic:cNvPicPr>
+                      <a:picLocks noChangeAspect="1"/>
+                    </pic:cNvPicPr>
+                  </pic:nvPicPr>
+                  <pic:blipFill>
+                    <a:blip r:embed="rId23"/>
+                    <a:stretch>
+                      <a:fillRect/>
+                    </a:stretch>
+                  </pic:blipFill>
+                  <pic:spPr>
+                    <a:xfrm>
+                      <a:off x="0" y="0"/>
+                      <a:ext cx="5266055" cy="800735"/>
+                    </a:xfrm>
+                    <a:prstGeom prst="rect">
+                      <a:avLst/>
+                    </a:prstGeom>
+                    <a:noFill/>
+                    <a:ln w="9525">
+                      <a:noFill/>
+                    </a:ln>
+                  </pic:spPr>
+                </pic:pic>
+              </a:graphicData>
+            </a:graphic>
+          </wp:inline>
+        </w:drawing>
+      </w:r>
+    </w:p>
+    <w:p>
+      <w:pPr>
+        <w:rPr>
+          <w:rFonts w:hint="default"/>
+        </w:rPr>
+      </w:pPr>
+    </w:p>
+    <w:p>
+      <w:r>
+        <w:drawing>
+          <wp:inline distT="0" distB="0" distL="114300" distR="114300">
+            <wp:extent cx="5267325" cy="1028700"/>
+            <wp:effectExtent l="0" t="0" r="15875" b="12700"/>
+            <wp:docPr id="20" name="图片 5"/>
+            <wp:cNvGraphicFramePr>
+              <a:graphicFrameLocks xmlns:a="http://schemas.openxmlformats.org/drawingml/2006/main" noChangeAspect="1"/>
+            </wp:cNvGraphicFramePr>
+            <a:graphic xmlns:a="http://schemas.openxmlformats.org/drawingml/2006/main">
+              <a:graphicData uri="http://schemas.openxmlformats.org/drawingml/2006/picture">
+                <pic:pic xmlns:pic="http://schemas.openxmlformats.org/drawingml/2006/picture">
+                  <pic:nvPicPr>
+                    <pic:cNvPr id="20" name="图片 5"/>
+                    <pic:cNvPicPr>
+                      <a:picLocks noChangeAspect="1"/>
+                    </pic:cNvPicPr>
+                  </pic:nvPicPr>
+                  <pic:blipFill>
+                    <a:blip r:embed="rId24"/>
+                    <a:stretch>
+                      <a:fillRect/>
+                    </a:stretch>
+                  </pic:blipFill>
+                  <pic:spPr>
+                    <a:xfrm>
+                      <a:off x="0" y="0"/>
+                      <a:ext cx="5267325" cy="1028700"/>
+                    </a:xfrm>
+                    <a:prstGeom prst="rect">
+                      <a:avLst/>
+                    </a:prstGeom>
+                    <a:noFill/>
+                    <a:ln w="9525">
+                      <a:noFill/>
+                    </a:ln>
+                  </pic:spPr>
+                </pic:pic>
+              </a:graphicData>
+            </a:graphic>
+          </wp:inline>
+        </w:drawing>
+      </w:r>
+    </w:p>
+    <w:p/>
+    <w:p>
+      <w:r>
+        <w:drawing>
+          <wp:inline distT="0" distB="0" distL="114300" distR="114300">
+            <wp:extent cx="5270500" cy="1780540"/>
+            <wp:effectExtent l="0" t="0" r="12700" b="22860"/>
+            <wp:docPr id="21" name="图片 6"/>
+            <wp:cNvGraphicFramePr>
+              <a:graphicFrameLocks xmlns:a="http://schemas.openxmlformats.org/drawingml/2006/main" noChangeAspect="1"/>
+            </wp:cNvGraphicFramePr>
+            <a:graphic xmlns:a="http://schemas.openxmlformats.org/drawingml/2006/main">
+              <a:graphicData uri="http://schemas.openxmlformats.org/drawingml/2006/picture">
+                <pic:pic xmlns:pic="http://schemas.openxmlformats.org/drawingml/2006/picture">
+                  <pic:nvPicPr>
+                    <pic:cNvPr id="21" name="图片 6"/>
+                    <pic:cNvPicPr>
+                      <a:picLocks noChangeAspect="1"/>
+                    </pic:cNvPicPr>
+                  </pic:nvPicPr>
+                  <pic:blipFill>
+                    <a:blip r:embed="rId25"/>
+                    <a:stretch>
+                      <a:fillRect/>
+                    </a:stretch>
+                  </pic:blipFill>
+                  <pic:spPr>
+                    <a:xfrm>
+                      <a:off x="0" y="0"/>
+                      <a:ext cx="5270500" cy="1780540"/>
+                    </a:xfrm>
+                    <a:prstGeom prst="rect">
+                      <a:avLst/>
+                    </a:prstGeom>
+                    <a:noFill/>
+                    <a:ln w="9525">
+                      <a:noFill/>
+                    </a:ln>
+                  </pic:spPr>
+                </pic:pic>
+              </a:graphicData>
+            </a:graphic>
+          </wp:inline>
+        </w:drawing>
+      </w:r>
+    </w:p>
+    <w:p/>
+    <w:p>
+      <w:r>
+        <w:drawing>
+          <wp:inline distT="0" distB="0" distL="114300" distR="114300">
+            <wp:extent cx="5263515" cy="1769745"/>
+            <wp:effectExtent l="0" t="0" r="19685" b="8255"/>
+            <wp:docPr id="22" name="图片 7"/>
+            <wp:cNvGraphicFramePr>
+              <a:graphicFrameLocks xmlns:a="http://schemas.openxmlformats.org/drawingml/2006/main" noChangeAspect="1"/>
+            </wp:cNvGraphicFramePr>
+            <a:graphic xmlns:a="http://schemas.openxmlformats.org/drawingml/2006/main">
+              <a:graphicData uri="http://schemas.openxmlformats.org/drawingml/2006/picture">
+                <pic:pic xmlns:pic="http://schemas.openxmlformats.org/drawingml/2006/picture">
+                  <pic:nvPicPr>
+                    <pic:cNvPr id="22" name="图片 7"/>
+                    <pic:cNvPicPr>
+                      <a:picLocks noChangeAspect="1"/>
+                    </pic:cNvPicPr>
+                  </pic:nvPicPr>
+                  <pic:blipFill>
+                    <a:blip r:embed="rId26"/>
+                    <a:stretch>
+                      <a:fillRect/>
+                    </a:stretch>
+                  </pic:blipFill>
+                  <pic:spPr>
+                    <a:xfrm>
+                      <a:off x="0" y="0"/>
+                      <a:ext cx="5263515" cy="1769745"/>
+                    </a:xfrm>
+                    <a:prstGeom prst="rect">
+                      <a:avLst/>
+                    </a:prstGeom>
+                    <a:noFill/>
+                    <a:ln w="9525">
+                      <a:noFill/>
+                    </a:ln>
+                  </pic:spPr>
+                </pic:pic>
+              </a:graphicData>
+            </a:graphic>
+          </wp:inline>
+        </w:drawing>
+      </w:r>
+    </w:p>
+    <w:p/>
+    <w:p>
+      <w:pPr>
+        <w:pStyle w:val="4"/>
+        <w:rPr>
+          <w:rFonts w:hint="default"/>
+        </w:rPr>
+      </w:pPr>
+      <w:r>
+        <w:rPr>
+          <w:rFonts w:hint="default"/>
+        </w:rPr>
+        <w:t>1.3.</w:t>
+      </w:r>
+      <w:r>
+        <w:rPr>
+          <w:rFonts w:hint="default"/>
+        </w:rPr>
+        <w:t>4</w:t>
+      </w:r>
+      <w:r>
+        <w:rPr>
+          <w:rFonts w:hint="default"/>
+        </w:rPr>
+        <w:t>配</w:t>
+      </w:r>
+      <w:bookmarkStart w:id="0" w:name="_GoBack"/>
+      <w:bookmarkEnd w:id="0"/>
+      <w:r>
+        <w:rPr>
+          <w:rFonts w:hint="default"/>
+        </w:rPr>
+        <w:t>置</w:t>
+      </w:r>
+      <w:r>
+        <w:rPr>
+          <w:rFonts w:hint="default"/>
+        </w:rPr>
+        <w:t>tracker和</w:t>
+      </w:r>
+      <w:r>
+        <w:rPr>
+          <w:rFonts w:hint="default"/>
+        </w:rPr>
+        <w:t>storage</w:t>
+      </w:r>
+      <w:r>
+        <w:rPr>
+          <w:rFonts w:hint="default"/>
+        </w:rPr>
+        <w:t>启动服务</w:t>
+      </w:r>
+    </w:p>
+    <w:p>
+      <w:pPr>
+        <w:rPr>
+          <w:rFonts w:hint="default"/>
+        </w:rPr>
+      </w:pPr>
+    </w:p>
+    <w:p>
+      <w:pPr>
+        <w:rPr>
+          <w:rFonts w:hint="default"/>
+        </w:rPr>
+      </w:pPr>
     </w:p>
     <w:p>
       <w:pPr>
@@ -1231,9 +1797,6 @@
     <w:p>
       <w:pPr>
         <w:pStyle w:val="3"/>
-        <w:tabs>
-          <w:tab w:val="left" w:pos="1950"/>
-        </w:tabs>
         <w:rPr>
           <w:rFonts w:hint="default"/>
         </w:rPr>
@@ -1248,7 +1811,7 @@
         <w:rPr>
           <w:rFonts w:hint="default"/>
         </w:rPr>
-        <w:br w:type="textWrapping"/>
+        <w:t xml:space="preserve"> </w:t>
       </w:r>
       <w:r>
         <w:rPr>
@@ -1430,7 +1993,7 @@
     <w:lsdException w:qFormat="1" w:unhideWhenUsed="0" w:uiPriority="10" w:semiHidden="0" w:name="Title"/>
     <w:lsdException w:uiPriority="99" w:name="Closing"/>
     <w:lsdException w:uiPriority="99" w:name="Signature"/>
-    <w:lsdException w:uiPriority="1" w:semiHidden="0" w:name="Default Paragraph Font"/>
+    <w:lsdException w:qFormat="1" w:uiPriority="1" w:semiHidden="0" w:name="Default Paragraph Font"/>
     <w:lsdException w:uiPriority="99" w:name="Body Text"/>
     <w:lsdException w:uiPriority="99" w:name="Body Text Indent"/>
     <w:lsdException w:uiPriority="99" w:name="List Continue"/>
@@ -1450,21 +2013,21 @@
     <w:lsdException w:uiPriority="99" w:name="Body Text Indent 2"/>
     <w:lsdException w:uiPriority="99" w:name="Body Text Indent 3"/>
     <w:lsdException w:uiPriority="99" w:name="Block Text"/>
-    <w:lsdException w:uiPriority="99" w:semiHidden="0" w:name="Hyperlink"/>
+    <w:lsdException w:qFormat="1" w:uiPriority="99" w:semiHidden="0" w:name="Hyperlink"/>
     <w:lsdException w:uiPriority="99" w:name="FollowedHyperlink"/>
     <w:lsdException w:qFormat="1" w:unhideWhenUsed="0" w:uiPriority="22" w:semiHidden="0" w:name="Strong"/>
     <w:lsdException w:qFormat="1" w:unhideWhenUsed="0" w:uiPriority="20" w:semiHidden="0" w:name="Emphasis"/>
     <w:lsdException w:uiPriority="99" w:name="Document Map"/>
     <w:lsdException w:uiPriority="99" w:name="Plain Text"/>
     <w:lsdException w:uiPriority="99" w:name="E-mail Signature"/>
-    <w:lsdException w:uiPriority="99" w:semiHidden="0" w:name="Normal (Web)"/>
+    <w:lsdException w:qFormat="1" w:uiPriority="99" w:semiHidden="0" w:name="Normal (Web)"/>
     <w:lsdException w:uiPriority="99" w:name="HTML Acronym"/>
     <w:lsdException w:uiPriority="99" w:name="HTML Address"/>
     <w:lsdException w:uiPriority="99" w:name="HTML Cite"/>
     <w:lsdException w:qFormat="1" w:uiPriority="99" w:semiHidden="0" w:name="HTML Code"/>
     <w:lsdException w:uiPriority="99" w:name="HTML Definition"/>
     <w:lsdException w:uiPriority="99" w:name="HTML Keyboard"/>
-    <w:lsdException w:uiPriority="99" w:semiHidden="0" w:name="HTML Preformatted"/>
+    <w:lsdException w:qFormat="1" w:uiPriority="99" w:semiHidden="0" w:name="HTML Preformatted"/>
     <w:lsdException w:uiPriority="99" w:name="HTML Sample"/>
     <w:lsdException w:uiPriority="99" w:name="HTML Typewriter"/>
     <w:lsdException w:uiPriority="99" w:name="HTML Variable"/>
@@ -1691,6 +2254,7 @@
   <w:style w:type="character" w:default="1" w:styleId="7">
     <w:name w:val="Default Paragraph Font"/>
     <w:unhideWhenUsed/>
+    <w:qFormat/>
     <w:uiPriority w:val="1"/>
   </w:style>
   <w:style w:type="table" w:default="1" w:styleId="11">
@@ -1712,6 +2276,7 @@
     <w:name w:val="HTML Preformatted"/>
     <w:basedOn w:val="1"/>
     <w:unhideWhenUsed/>
+    <w:qFormat/>
     <w:uiPriority w:val="99"/>
     <w:pPr>
       <w:tabs>
@@ -1746,6 +2311,7 @@
     <w:name w:val="Normal (Web)"/>
     <w:basedOn w:val="1"/>
     <w:unhideWhenUsed/>
+    <w:qFormat/>
     <w:uiPriority w:val="99"/>
     <w:pPr>
       <w:spacing w:before="0" w:beforeAutospacing="1" w:after="0" w:afterAutospacing="1"/>
@@ -1771,6 +2337,7 @@
     <w:name w:val="Hyperlink"/>
     <w:basedOn w:val="7"/>
     <w:unhideWhenUsed/>
+    <w:qFormat/>
     <w:uiPriority w:val="99"/>
     <w:rPr>
       <w:color w:val="0563C1" w:themeColor="hyperlink"/>
@@ -1797,6 +2364,7 @@
     <w:name w:val="标题 1字符"/>
     <w:basedOn w:val="7"/>
     <w:link w:val="2"/>
+    <w:qFormat/>
     <w:uiPriority w:val="9"/>
     <w:rPr>
       <w:b/>

</xml_diff>